<commit_message>
Enhance DOCX resumes with complete sections for one-page format
- Added all 3 projects with descriptions and tech stack
- Added education details (scholarship info for all degrees)
- Added languages section: English, Hindi, Kannada, German
- Added certifications: JavaScript Mastery + Data Analysis
- Updated script to show all projects with URLs and descriptions
- Updated all role JSON files with languages and certifications
- All 4 DOCX files now feature complete one-page format with:
  * Summary with key metrics
  * Experience (3 jobs max)
  * All Projects (3 total)
  * Skills section
  * Education with scholarship details
  * Languages (4 languages listed)
  * Certifications (2 certifications)
  * Publications & Awards (when available)

Optimized spacing and layout to fit professional one-page resume while maximizing content visibility.
</commit_message>
<xml_diff>
--- a/public/ats/bioinformatics/resume_ats.docx
+++ b/public/ats/bioinformatics/resume_ats.docx
@@ -269,12 +269,12 @@
         <w:spacing w:before="40" w:after="40"/>
       </w:pPr>
       <w:r>
-        <w:t xml:space="preserve">EDUCATION</w:t>
-      </w:r>
-    </w:p>
-    <w:p>
-      <w:pPr>
-        <w:spacing w:after="40"/>
+        <w:t xml:space="preserve">PROJECTS</w:t>
+      </w:r>
+    </w:p>
+    <w:p>
+      <w:pPr>
+        <w:spacing w:after="30"/>
       </w:pPr>
       <w:r>
         <w:rPr>
@@ -283,19 +283,35 @@
           <w:sz w:val="20"/>
           <w:szCs w:val="20"/>
         </w:rPr>
-        <w:t xml:space="preserve">Masters in Molecular &amp; Cellular Biology / Life Sciences</w:t>
-      </w:r>
-      <w:r>
-        <w:rPr>
-          <w:sz w:val="20"/>
-          <w:szCs w:val="20"/>
-        </w:rPr>
-        <w:t xml:space="preserve"> | MS Ramaiah University (2024)</w:t>
+        <w:t xml:space="preserve">In Silico Saturation Mutagenesis of CCDB</w:t>
+      </w:r>
+      <w:r>
+        <w:rPr>
+          <w:sz w:val="19"/>
+          <w:szCs w:val="19"/>
+        </w:rPr>
+        <w:t xml:space="preserve"/>
+      </w:r>
+    </w:p>
+    <w:p>
+      <w:pPr>
+        <w:spacing w:after="30"/>
+      </w:pPr>
+      <w:r>
+        <w:t xml:space="preserve">Computational protein engineering study on CCDB protein variants with full structural and functional analysis using molecular dynamics.</w:t>
       </w:r>
     </w:p>
     <w:p>
       <w:pPr>
         <w:spacing w:after="40"/>
+      </w:pPr>
+      <w:r>
+        <w:t xml:space="preserve">Tech: PyMOL, AlphaFold, Rosetta, Protein Engineering, Molecular Simulation</w:t>
+      </w:r>
+    </w:p>
+    <w:p>
+      <w:pPr>
+        <w:spacing w:after="30"/>
       </w:pPr>
       <w:r>
         <w:rPr>
@@ -304,6 +320,83 @@
           <w:sz w:val="20"/>
           <w:szCs w:val="20"/>
         </w:rPr>
+        <w:t xml:space="preserve">AI-Assisted Bioreactor Analytics (Concept)</w:t>
+      </w:r>
+      <w:r>
+        <w:rPr>
+          <w:sz w:val="19"/>
+          <w:szCs w:val="19"/>
+        </w:rPr>
+        <w:t xml:space="preserve"/>
+      </w:r>
+    </w:p>
+    <w:p>
+      <w:pPr>
+        <w:spacing w:after="30"/>
+      </w:pPr>
+      <w:r>
+        <w:t xml:space="preserve">Tool-calling agent framework for intelligent bioreactor parameter optimization and predictive analytics.</w:t>
+      </w:r>
+    </w:p>
+    <w:p>
+      <w:pPr>
+        <w:spacing w:after="40"/>
+      </w:pPr>
+      <w:r>
+        <w:t xml:space="preserve">Tech: AI, Analytics, Bioreactor, Python, Agentic AI</w:t>
+      </w:r>
+    </w:p>
+    <w:p>
+      <w:pPr>
+        <w:pBdr>
+          <w:bottom w:val="single" w:color="0f4fbf" w:sz="6" w:space="1"/>
+        </w:pBdr>
+        <w:spacing w:before="40" w:after="40"/>
+      </w:pPr>
+      <w:r>
+        <w:t xml:space="preserve">EDUCATION</w:t>
+      </w:r>
+    </w:p>
+    <w:p>
+      <w:pPr>
+        <w:spacing w:after="20"/>
+      </w:pPr>
+      <w:r>
+        <w:rPr>
+          <w:b/>
+          <w:bCs/>
+          <w:sz w:val="20"/>
+          <w:szCs w:val="20"/>
+        </w:rPr>
+        <w:t xml:space="preserve">Masters in Molecular &amp; Cellular Biology / Life Sciences</w:t>
+      </w:r>
+      <w:r>
+        <w:rPr>
+          <w:sz w:val="20"/>
+          <w:szCs w:val="20"/>
+        </w:rPr>
+        <w:t xml:space="preserve"> | MS Ramaiah University (2024)</w:t>
+      </w:r>
+    </w:p>
+    <w:p>
+      <w:pPr>
+        <w:spacing w:after="40"/>
+      </w:pPr>
+      <w:r>
+        <w:t xml:space="preserve">Published research on protein variant analysis</w:t>
+      </w:r>
+    </w:p>
+    <w:p>
+      <w:pPr>
+        <w:spacing w:after="20"/>
+      </w:pPr>
+      <w:r>
+        <w:rPr>
+          <w:b/>
+          <w:bCs/>
+          <w:sz w:val="20"/>
+          <w:szCs w:val="20"/>
+        </w:rPr>
         <w:t xml:space="preserve">Bachelors in Biotechnology</w:t>
       </w:r>
       <w:r>
@@ -312,6 +405,70 @@
           <w:szCs w:val="20"/>
         </w:rPr>
         <w:t xml:space="preserve"> | Dayananda Sagar University (2023)</w:t>
+      </w:r>
+    </w:p>
+    <w:p>
+      <w:pPr>
+        <w:spacing w:after="40"/>
+      </w:pPr>
+      <w:r>
+        <w:t xml:space="preserve">State Government Scholarship recipient</w:t>
+      </w:r>
+    </w:p>
+    <w:p>
+      <w:pPr>
+        <w:pBdr>
+          <w:bottom w:val="single" w:color="0f4fbf" w:sz="6" w:space="1"/>
+        </w:pBdr>
+        <w:spacing w:before="40" w:after="40"/>
+      </w:pPr>
+      <w:r>
+        <w:t xml:space="preserve">LANGUAGES</w:t>
+      </w:r>
+    </w:p>
+    <w:p>
+      <w:pPr>
+        <w:spacing w:after="80"/>
+      </w:pPr>
+      <w:r>
+        <w:t xml:space="preserve">English (Fluent) • Hindi (Native) • Kannada (Native) • German (Basic)</w:t>
+      </w:r>
+    </w:p>
+    <w:p>
+      <w:pPr>
+        <w:pBdr>
+          <w:bottom w:val="single" w:color="0f4fbf" w:sz="6" w:space="1"/>
+        </w:pBdr>
+        <w:spacing w:before="40" w:after="40"/>
+      </w:pPr>
+      <w:r>
+        <w:t xml:space="preserve">CERTIFICATIONS</w:t>
+      </w:r>
+    </w:p>
+    <w:p>
+      <w:pPr>
+        <w:pStyle w:val="ListParagraph"/>
+        <w:numPr>
+          <w:ilvl w:val="0"/>
+          <w:numId w:val="1"/>
+        </w:numPr>
+        <w:spacing w:after="30"/>
+      </w:pPr>
+      <w:r>
+        <w:t xml:space="preserve">JavaScript Mastery (Udemy)</w:t>
+      </w:r>
+    </w:p>
+    <w:p>
+      <w:pPr>
+        <w:pStyle w:val="ListParagraph"/>
+        <w:numPr>
+          <w:ilvl w:val="0"/>
+          <w:numId w:val="1"/>
+        </w:numPr>
+        <w:spacing w:after="30"/>
+      </w:pPr>
+      <w:r>
+        <w:t xml:space="preserve">Data Analysis &amp; Analytics (Coursera)</w:t>
       </w:r>
     </w:p>
     <w:p>

</xml_diff>